<commit_message>
Correct a few little things
</commit_message>
<xml_diff>
--- a/3_Spezifikation.docx
+++ b/3_Spezifikation.docx
@@ -32,9 +32,6 @@
           </w:tcPr>
           <w:p>
             <w:r>
-              <w:t>&lt;</w:t>
-            </w:r>
-            <w:r>
               <w:t>Tabelle</w:t>
             </w:r>
           </w:p>
@@ -523,7 +520,7 @@
               <w:cnfStyle w:val="000000100000" w:firstRow="0" w:lastRow="0" w:firstColumn="0" w:lastColumn="0" w:oddVBand="0" w:evenVBand="0" w:oddHBand="1" w:evenHBand="0" w:firstRowFirstColumn="0" w:firstRowLastColumn="0" w:lastRowFirstColumn="0" w:lastRowLastColumn="0"/>
             </w:pPr>
             <w:r>
-              <w:t>n</w:t>
+              <w:t>j</w:t>
             </w:r>
           </w:p>
           <w:p>
@@ -828,7 +825,7 @@
               <w:cnfStyle w:val="000000000000" w:firstRow="0" w:lastRow="0" w:firstColumn="0" w:lastColumn="0" w:oddVBand="0" w:evenVBand="0" w:oddHBand="0" w:evenHBand="0" w:firstRowFirstColumn="0" w:firstRowLastColumn="0" w:lastRowFirstColumn="0" w:lastRowLastColumn="0"/>
             </w:pPr>
             <w:r>
-              <w:t>Integer</w:t>
+              <w:t>String</w:t>
             </w:r>
           </w:p>
           <w:p>
@@ -1320,7 +1317,7 @@
               <w:cnfStyle w:val="000000000000" w:firstRow="0" w:lastRow="0" w:firstColumn="0" w:lastColumn="0" w:oddVBand="0" w:evenVBand="0" w:oddHBand="0" w:evenHBand="0" w:firstRowFirstColumn="0" w:firstRowLastColumn="0" w:lastRowFirstColumn="0" w:lastRowLastColumn="0"/>
             </w:pPr>
             <w:r>
-              <w:t>Double</w:t>
+              <w:t>Float</w:t>
             </w:r>
           </w:p>
           <w:p>
@@ -1340,42 +1337,21 @@
             <w:pPr>
               <w:cnfStyle w:val="000000000000" w:firstRow="0" w:lastRow="0" w:firstColumn="0" w:lastColumn="0" w:oddVBand="0" w:evenVBand="0" w:oddHBand="0" w:evenHBand="0" w:firstRowFirstColumn="0" w:firstRowLastColumn="0" w:lastRowFirstColumn="0" w:lastRowLastColumn="0"/>
             </w:pPr>
-            <w:r>
-              <w:t>max. 30</w:t>
-            </w:r>
-          </w:p>
-          <w:p>
-            <w:pPr>
-              <w:cnfStyle w:val="000000000000" w:firstRow="0" w:lastRow="0" w:firstColumn="0" w:lastColumn="0" w:oddVBand="0" w:evenVBand="0" w:oddHBand="0" w:evenHBand="0" w:firstRowFirstColumn="0" w:firstRowLastColumn="0" w:lastRowFirstColumn="0" w:lastRowLastColumn="0"/>
-            </w:pPr>
-            <w:r>
-              <w:t xml:space="preserve">min. </w:t>
-            </w:r>
-            <w:r>
-              <w:t>1</w:t>
-            </w:r>
-          </w:p>
-          <w:p>
-            <w:pPr>
-              <w:cnfStyle w:val="000000000000" w:firstRow="0" w:lastRow="0" w:firstColumn="0" w:lastColumn="0" w:oddVBand="0" w:evenVBand="0" w:oddHBand="0" w:evenHBand="0" w:firstRowFirstColumn="0" w:firstRowLastColumn="0" w:lastRowFirstColumn="0" w:lastRowLastColumn="0"/>
-            </w:pPr>
-            <w:r>
-              <w:t xml:space="preserve">min. </w:t>
-            </w:r>
-            <w:r>
-              <w:t>1</w:t>
-            </w:r>
-          </w:p>
-          <w:p>
-            <w:pPr>
-              <w:cnfStyle w:val="000000000000" w:firstRow="0" w:lastRow="0" w:firstColumn="0" w:lastColumn="0" w:oddVBand="0" w:evenVBand="0" w:oddHBand="0" w:evenHBand="0" w:firstRowFirstColumn="0" w:firstRowLastColumn="0" w:lastRowFirstColumn="0" w:lastRowLastColumn="0"/>
-            </w:pPr>
-            <w:r>
-              <w:t xml:space="preserve">min. </w:t>
-            </w:r>
-            <w:r>
-              <w:t>1</w:t>
-            </w:r>
+          </w:p>
+          <w:p>
+            <w:pPr>
+              <w:cnfStyle w:val="000000000000" w:firstRow="0" w:lastRow="0" w:firstColumn="0" w:lastColumn="0" w:oddVBand="0" w:evenVBand="0" w:oddHBand="0" w:evenHBand="0" w:firstRowFirstColumn="0" w:firstRowLastColumn="0" w:lastRowFirstColumn="0" w:lastRowLastColumn="0"/>
+            </w:pPr>
+          </w:p>
+          <w:p>
+            <w:pPr>
+              <w:cnfStyle w:val="000000000000" w:firstRow="0" w:lastRow="0" w:firstColumn="0" w:lastColumn="0" w:oddVBand="0" w:evenVBand="0" w:oddHBand="0" w:evenHBand="0" w:firstRowFirstColumn="0" w:firstRowLastColumn="0" w:lastRowFirstColumn="0" w:lastRowLastColumn="0"/>
+            </w:pPr>
+          </w:p>
+          <w:p>
+            <w:pPr>
+              <w:cnfStyle w:val="000000000000" w:firstRow="0" w:lastRow="0" w:firstColumn="0" w:lastColumn="0" w:oddVBand="0" w:evenVBand="0" w:oddHBand="0" w:evenHBand="0" w:firstRowFirstColumn="0" w:firstRowLastColumn="0" w:lastRowFirstColumn="0" w:lastRowLastColumn="0"/>
+            </w:pPr>
           </w:p>
         </w:tc>
         <w:tc>
@@ -1758,12 +1734,6 @@
             <w:pPr>
               <w:cnfStyle w:val="000000000000" w:firstRow="0" w:lastRow="0" w:firstColumn="0" w:lastColumn="0" w:oddVBand="0" w:evenVBand="0" w:oddHBand="0" w:evenHBand="0" w:firstRowFirstColumn="0" w:firstRowLastColumn="0" w:lastRowFirstColumn="0" w:lastRowLastColumn="0"/>
             </w:pPr>
-            <w:r>
-              <w:t xml:space="preserve">max. </w:t>
-            </w:r>
-            <w:r>
-              <w:t>30</w:t>
-            </w:r>
           </w:p>
         </w:tc>
         <w:tc>
@@ -1903,22 +1873,19 @@
             <w:pPr>
               <w:cnfStyle w:val="000000100000" w:firstRow="0" w:lastRow="0" w:firstColumn="0" w:lastColumn="0" w:oddVBand="0" w:evenVBand="0" w:oddHBand="1" w:evenHBand="0" w:firstRowFirstColumn="0" w:firstRowLastColumn="0" w:lastRowFirstColumn="0" w:lastRowLastColumn="0"/>
             </w:pPr>
+          </w:p>
+          <w:p>
+            <w:pPr>
+              <w:cnfStyle w:val="000000100000" w:firstRow="0" w:lastRow="0" w:firstColumn="0" w:lastColumn="0" w:oddVBand="0" w:evenVBand="0" w:oddHBand="1" w:evenHBand="0" w:firstRowFirstColumn="0" w:firstRowLastColumn="0" w:lastRowFirstColumn="0" w:lastRowLastColumn="0"/>
+            </w:pPr>
             <w:r>
               <w:t xml:space="preserve">max. </w:t>
             </w:r>
             <w:r>
-              <w:t>30</w:t>
-            </w:r>
-          </w:p>
-          <w:p>
-            <w:pPr>
-              <w:cnfStyle w:val="000000100000" w:firstRow="0" w:lastRow="0" w:firstColumn="0" w:lastColumn="0" w:oddVBand="0" w:evenVBand="0" w:oddHBand="1" w:evenHBand="0" w:firstRowFirstColumn="0" w:firstRowLastColumn="0" w:lastRowFirstColumn="0" w:lastRowLastColumn="0"/>
-            </w:pPr>
-            <w:r>
-              <w:t xml:space="preserve">max. </w:t>
-            </w:r>
-            <w:r>
-              <w:t>255</w:t>
+              <w:t>25</w:t>
+            </w:r>
+            <w:r>
+              <w:t>0</w:t>
             </w:r>
           </w:p>
         </w:tc>
@@ -2158,7 +2125,7 @@
               <w:cnfStyle w:val="000000000000" w:firstRow="0" w:lastRow="0" w:firstColumn="0" w:lastColumn="0" w:oddVBand="0" w:evenVBand="0" w:oddHBand="0" w:evenHBand="0" w:firstRowFirstColumn="0" w:firstRowLastColumn="0" w:lastRowFirstColumn="0" w:lastRowLastColumn="0"/>
             </w:pPr>
             <w:r>
-              <w:t>Integer</w:t>
+              <w:t>String</w:t>
             </w:r>
           </w:p>
           <w:p>
@@ -2206,15 +2173,15 @@
               <w:cnfStyle w:val="000000000000" w:firstRow="0" w:lastRow="0" w:firstColumn="0" w:lastColumn="0" w:oddVBand="0" w:evenVBand="0" w:oddHBand="0" w:evenHBand="0" w:firstRowFirstColumn="0" w:firstRowLastColumn="0" w:lastRowFirstColumn="0" w:lastRowLastColumn="0"/>
             </w:pPr>
             <w:r>
-              <w:t>Integer</w:t>
-            </w:r>
-          </w:p>
-          <w:p>
-            <w:pPr>
-              <w:cnfStyle w:val="000000000000" w:firstRow="0" w:lastRow="0" w:firstColumn="0" w:lastColumn="0" w:oddVBand="0" w:evenVBand="0" w:oddHBand="0" w:evenHBand="0" w:firstRowFirstColumn="0" w:firstRowLastColumn="0" w:lastRowFirstColumn="0" w:lastRowLastColumn="0"/>
-            </w:pPr>
-            <w:r>
-              <w:t>Integer</w:t>
+              <w:t>String</w:t>
+            </w:r>
+          </w:p>
+          <w:p>
+            <w:pPr>
+              <w:cnfStyle w:val="000000000000" w:firstRow="0" w:lastRow="0" w:firstColumn="0" w:lastColumn="0" w:oddVBand="0" w:evenVBand="0" w:oddHBand="0" w:evenHBand="0" w:firstRowFirstColumn="0" w:firstRowLastColumn="0" w:lastRowFirstColumn="0" w:lastRowLastColumn="0"/>
+            </w:pPr>
+            <w:r>
+              <w:t>String</w:t>
             </w:r>
           </w:p>
         </w:tc>
@@ -2251,12 +2218,6 @@
             <w:pPr>
               <w:cnfStyle w:val="000000000000" w:firstRow="0" w:lastRow="0" w:firstColumn="0" w:lastColumn="0" w:oddVBand="0" w:evenVBand="0" w:oddHBand="0" w:evenHBand="0" w:firstRowFirstColumn="0" w:firstRowLastColumn="0" w:lastRowFirstColumn="0" w:lastRowLastColumn="0"/>
             </w:pPr>
-            <w:r>
-              <w:t xml:space="preserve">max. </w:t>
-            </w:r>
-            <w:r>
-              <w:t>30</w:t>
-            </w:r>
           </w:p>
         </w:tc>
         <w:tc>
@@ -2522,7 +2483,10 @@
               <w:cnfStyle w:val="000000100000" w:firstRow="0" w:lastRow="0" w:firstColumn="0" w:lastColumn="0" w:oddVBand="0" w:evenVBand="0" w:oddHBand="1" w:evenHBand="0" w:firstRowFirstColumn="0" w:firstRowLastColumn="0" w:lastRowFirstColumn="0" w:lastRowLastColumn="0"/>
             </w:pPr>
             <w:r>
-              <w:t>betragR</w:t>
+              <w:t>betrag</w:t>
+            </w:r>
+            <w:r>
+              <w:t>rechnung</w:t>
             </w:r>
           </w:p>
         </w:tc>
@@ -2564,14 +2528,6 @@
               <w:cnfStyle w:val="000000100000" w:firstRow="0" w:lastRow="0" w:firstColumn="0" w:lastColumn="0" w:oddVBand="0" w:evenVBand="0" w:oddHBand="1" w:evenHBand="0" w:firstRowFirstColumn="0" w:firstRowLastColumn="0" w:lastRowFirstColumn="0" w:lastRowLastColumn="0"/>
             </w:pPr>
             <w:r>
-              <w:t>Integer</w:t>
-            </w:r>
-          </w:p>
-          <w:p>
-            <w:pPr>
-              <w:cnfStyle w:val="000000100000" w:firstRow="0" w:lastRow="0" w:firstColumn="0" w:lastColumn="0" w:oddVBand="0" w:evenVBand="0" w:oddHBand="1" w:evenHBand="0" w:firstRowFirstColumn="0" w:firstRowLastColumn="0" w:lastRowFirstColumn="0" w:lastRowLastColumn="0"/>
-            </w:pPr>
-            <w:r>
               <w:t>String</w:t>
             </w:r>
           </w:p>
@@ -2580,7 +2536,15 @@
               <w:cnfStyle w:val="000000100000" w:firstRow="0" w:lastRow="0" w:firstColumn="0" w:lastColumn="0" w:oddVBand="0" w:evenVBand="0" w:oddHBand="1" w:evenHBand="0" w:firstRowFirstColumn="0" w:firstRowLastColumn="0" w:lastRowFirstColumn="0" w:lastRowLastColumn="0"/>
             </w:pPr>
             <w:r>
-              <w:t>Double</w:t>
+              <w:t>String</w:t>
+            </w:r>
+          </w:p>
+          <w:p>
+            <w:pPr>
+              <w:cnfStyle w:val="000000100000" w:firstRow="0" w:lastRow="0" w:firstColumn="0" w:lastColumn="0" w:oddVBand="0" w:evenVBand="0" w:oddHBand="1" w:evenHBand="0" w:firstRowFirstColumn="0" w:firstRowLastColumn="0" w:lastRowFirstColumn="0" w:lastRowLastColumn="0"/>
+            </w:pPr>
+            <w:r>
+              <w:t>Float</w:t>
             </w:r>
           </w:p>
         </w:tc>
@@ -2732,7 +2696,10 @@
               <w:cnfStyle w:val="000000000000" w:firstRow="0" w:lastRow="0" w:firstColumn="0" w:lastColumn="0" w:oddVBand="0" w:evenVBand="0" w:oddHBand="0" w:evenHBand="0" w:firstRowFirstColumn="0" w:firstRowLastColumn="0" w:lastRowFirstColumn="0" w:lastRowLastColumn="0"/>
             </w:pPr>
             <w:r>
-              <w:t>betragA</w:t>
+              <w:t>betrag</w:t>
+            </w:r>
+            <w:r>
+              <w:t>anzahlung</w:t>
             </w:r>
           </w:p>
           <w:p>
@@ -2790,7 +2757,7 @@
               <w:cnfStyle w:val="000000000000" w:firstRow="0" w:lastRow="0" w:firstColumn="0" w:lastColumn="0" w:oddVBand="0" w:evenVBand="0" w:oddHBand="0" w:evenHBand="0" w:firstRowFirstColumn="0" w:firstRowLastColumn="0" w:lastRowFirstColumn="0" w:lastRowLastColumn="0"/>
             </w:pPr>
             <w:r>
-              <w:t>Integer</w:t>
+              <w:t>String</w:t>
             </w:r>
           </w:p>
           <w:p>
@@ -2806,15 +2773,15 @@
               <w:cnfStyle w:val="000000000000" w:firstRow="0" w:lastRow="0" w:firstColumn="0" w:lastColumn="0" w:oddVBand="0" w:evenVBand="0" w:oddHBand="0" w:evenHBand="0" w:firstRowFirstColumn="0" w:firstRowLastColumn="0" w:lastRowFirstColumn="0" w:lastRowLastColumn="0"/>
             </w:pPr>
             <w:r>
-              <w:t>Double</w:t>
-            </w:r>
-          </w:p>
-          <w:p>
-            <w:pPr>
-              <w:cnfStyle w:val="000000000000" w:firstRow="0" w:lastRow="0" w:firstColumn="0" w:lastColumn="0" w:oddVBand="0" w:evenVBand="0" w:oddHBand="0" w:evenHBand="0" w:firstRowFirstColumn="0" w:firstRowLastColumn="0" w:lastRowFirstColumn="0" w:lastRowLastColumn="0"/>
-            </w:pPr>
-            <w:r>
-              <w:t>Integer</w:t>
+              <w:t>Float</w:t>
+            </w:r>
+          </w:p>
+          <w:p>
+            <w:pPr>
+              <w:cnfStyle w:val="000000000000" w:firstRow="0" w:lastRow="0" w:firstColumn="0" w:lastColumn="0" w:oddVBand="0" w:evenVBand="0" w:oddHBand="0" w:evenHBand="0" w:firstRowFirstColumn="0" w:firstRowLastColumn="0" w:lastRowFirstColumn="0" w:lastRowLastColumn="0"/>
+            </w:pPr>
+            <w:r>
+              <w:t>String</w:t>
             </w:r>
           </w:p>
         </w:tc>
@@ -3006,6 +2973,9 @@
               <w:cnfStyle w:val="000000100000" w:firstRow="0" w:lastRow="0" w:firstColumn="0" w:lastColumn="0" w:oddVBand="0" w:evenVBand="0" w:oddHBand="1" w:evenHBand="0" w:firstRowFirstColumn="0" w:firstRowLastColumn="0" w:lastRowFirstColumn="0" w:lastRowLastColumn="0"/>
             </w:pPr>
             <w:r>
+              <w:t>bewertungs</w:t>
+            </w:r>
+            <w:r>
               <w:t>datum</w:t>
             </w:r>
           </w:p>
@@ -3056,7 +3026,7 @@
               <w:cnfStyle w:val="000000100000" w:firstRow="0" w:lastRow="0" w:firstColumn="0" w:lastColumn="0" w:oddVBand="0" w:evenVBand="0" w:oddHBand="1" w:evenHBand="0" w:firstRowFirstColumn="0" w:firstRowLastColumn="0" w:lastRowFirstColumn="0" w:lastRowLastColumn="0"/>
             </w:pPr>
             <w:r>
-              <w:t>Integer</w:t>
+              <w:t>String</w:t>
             </w:r>
           </w:p>
           <w:p>
@@ -3227,7 +3197,16 @@
           </w:tcPr>
           <w:p>
             <w:r>
-              <w:t>ausgestattet_mit</w:t>
+              <w:t>A</w:t>
+            </w:r>
+            <w:r>
+              <w:t>usgestattet</w:t>
+            </w:r>
+            <w:r>
+              <w:t>M</w:t>
+            </w:r>
+            <w:r>
+              <w:t>it</w:t>
             </w:r>
           </w:p>
         </w:tc>
@@ -3412,7 +3391,7 @@
           </w:tcPr>
           <w:p>
             <w:r>
-              <w:t>nahe_von</w:t>
+              <w:t>NaheVon</w:t>
             </w:r>
           </w:p>
         </w:tc>
@@ -3499,7 +3478,7 @@
               <w:cnfStyle w:val="000000100000" w:firstRow="0" w:lastRow="0" w:firstColumn="0" w:lastColumn="0" w:oddVBand="0" w:evenVBand="0" w:oddHBand="1" w:evenHBand="0" w:firstRowFirstColumn="0" w:firstRowLastColumn="0" w:lastRowFirstColumn="0" w:lastRowLastColumn="0"/>
             </w:pPr>
             <w:r>
-              <w:t>Double</w:t>
+              <w:t>Float</w:t>
             </w:r>
           </w:p>
         </w:tc>
@@ -3812,29 +3791,11 @@
             <w:pPr>
               <w:cnfStyle w:val="000000100000" w:firstRow="0" w:lastRow="0" w:firstColumn="0" w:lastColumn="0" w:oddVBand="0" w:evenVBand="0" w:oddHBand="1" w:evenHBand="0" w:firstRowFirstColumn="0" w:firstRowLastColumn="0" w:lastRowFirstColumn="0" w:lastRowLastColumn="0"/>
             </w:pPr>
-            <w:r>
-              <w:t xml:space="preserve">muss zwischen 2 und 30 </w:t>
-            </w:r>
-            <w:r>
-              <w:t xml:space="preserve">Buchstaben </w:t>
-            </w:r>
-            <w:r>
-              <w:t>lang sein</w:t>
-            </w:r>
-          </w:p>
-          <w:p>
-            <w:pPr>
-              <w:cnfStyle w:val="000000100000" w:firstRow="0" w:lastRow="0" w:firstColumn="0" w:lastColumn="0" w:oddVBand="0" w:evenVBand="0" w:oddHBand="1" w:evenHBand="0" w:firstRowFirstColumn="0" w:firstRowLastColumn="0" w:lastRowFirstColumn="0" w:lastRowLastColumn="0"/>
-            </w:pPr>
-            <w:r>
-              <w:t xml:space="preserve">muss zwischen 2 und 30 </w:t>
-            </w:r>
-            <w:r>
-              <w:t xml:space="preserve">Buchstaben </w:t>
-            </w:r>
-            <w:r>
-              <w:t>lang sein</w:t>
-            </w:r>
+          </w:p>
+          <w:p>
+            <w:pPr>
+              <w:cnfStyle w:val="000000100000" w:firstRow="0" w:lastRow="0" w:firstColumn="0" w:lastColumn="0" w:oddVBand="0" w:evenVBand="0" w:oddHBand="1" w:evenHBand="0" w:firstRowFirstColumn="0" w:firstRowLastColumn="0" w:lastRowFirstColumn="0" w:lastRowLastColumn="0"/>
+            </w:pPr>
           </w:p>
           <w:p>
             <w:pPr>
@@ -4123,7 +4084,7 @@
               <w:cnfStyle w:val="000000100000" w:firstRow="0" w:lastRow="0" w:firstColumn="0" w:lastColumn="0" w:oddVBand="0" w:evenVBand="0" w:oddHBand="1" w:evenHBand="0" w:firstRowFirstColumn="0" w:firstRowLastColumn="0" w:lastRowFirstColumn="0" w:lastRowLastColumn="0"/>
             </w:pPr>
             <w:r>
-              <w:t>muss min. 1 Zeichen lang sein und auf .png oder .jpg enden</w:t>
+              <w:t>muss auf .png oder .jpg enden</w:t>
             </w:r>
           </w:p>
         </w:tc>
@@ -4164,15 +4125,6 @@
             <w:pPr>
               <w:cnfStyle w:val="000000000000" w:firstRow="0" w:lastRow="0" w:firstColumn="0" w:lastColumn="0" w:oddVBand="0" w:evenVBand="0" w:oddHBand="0" w:evenHBand="0" w:firstRowFirstColumn="0" w:firstRowLastColumn="0" w:lastRowFirstColumn="0" w:lastRowLastColumn="0"/>
             </w:pPr>
-            <w:r>
-              <w:t xml:space="preserve">muss zwischen 2 und 30 </w:t>
-            </w:r>
-            <w:r>
-              <w:t xml:space="preserve">Buchstaben </w:t>
-            </w:r>
-            <w:r>
-              <w:t>lang sein</w:t>
-            </w:r>
           </w:p>
         </w:tc>
       </w:tr>
@@ -4221,22 +4173,19 @@
             <w:pPr>
               <w:cnfStyle w:val="000000100000" w:firstRow="0" w:lastRow="0" w:firstColumn="0" w:lastColumn="0" w:oddVBand="0" w:evenVBand="0" w:oddHBand="1" w:evenHBand="0" w:firstRowFirstColumn="0" w:firstRowLastColumn="0" w:lastRowFirstColumn="0" w:lastRowLastColumn="0"/>
             </w:pPr>
-            <w:r>
-              <w:t xml:space="preserve">muss zwischen 2 und 30 </w:t>
-            </w:r>
-            <w:r>
-              <w:t xml:space="preserve">Buchstaben </w:t>
-            </w:r>
-            <w:r>
-              <w:t>lang sein</w:t>
-            </w:r>
-          </w:p>
-          <w:p>
-            <w:pPr>
-              <w:cnfStyle w:val="000000100000" w:firstRow="0" w:lastRow="0" w:firstColumn="0" w:lastColumn="0" w:oddVBand="0" w:evenVBand="0" w:oddHBand="1" w:evenHBand="0" w:firstRowFirstColumn="0" w:firstRowLastColumn="0" w:lastRowFirstColumn="0" w:lastRowLastColumn="0"/>
-            </w:pPr>
-            <w:r>
-              <w:t>darf höchstens 255 Zeichen lang sein</w:t>
+          </w:p>
+          <w:p>
+            <w:pPr>
+              <w:cnfStyle w:val="000000100000" w:firstRow="0" w:lastRow="0" w:firstColumn="0" w:lastColumn="0" w:oddVBand="0" w:evenVBand="0" w:oddHBand="1" w:evenHBand="0" w:firstRowFirstColumn="0" w:firstRowLastColumn="0" w:lastRowFirstColumn="0" w:lastRowLastColumn="0"/>
+            </w:pPr>
+            <w:r>
+              <w:t>darf höchstens 25</w:t>
+            </w:r>
+            <w:r>
+              <w:t>0</w:t>
+            </w:r>
+            <w:r>
+              <w:t xml:space="preserve"> Zeichen lang sein</w:t>
             </w:r>
           </w:p>
         </w:tc>
@@ -4338,22 +4287,13 @@
             <w:pPr>
               <w:cnfStyle w:val="000000000000" w:firstRow="0" w:lastRow="0" w:firstColumn="0" w:lastColumn="0" w:oddVBand="0" w:evenVBand="0" w:oddHBand="0" w:evenHBand="0" w:firstRowFirstColumn="0" w:firstRowLastColumn="0" w:lastRowFirstColumn="0" w:lastRowLastColumn="0"/>
             </w:pPr>
-            <w:r>
-              <w:t xml:space="preserve">Tag = 1-31, Monat = 1-12, Jahr = </w:t>
-            </w:r>
-            <w:r>
-              <w:t>2000-2100</w:t>
-            </w:r>
-          </w:p>
-          <w:p>
-            <w:pPr>
-              <w:cnfStyle w:val="000000000000" w:firstRow="0" w:lastRow="0" w:firstColumn="0" w:lastColumn="0" w:oddVBand="0" w:evenVBand="0" w:oddHBand="0" w:evenHBand="0" w:firstRowFirstColumn="0" w:firstRowLastColumn="0" w:lastRowFirstColumn="0" w:lastRowLastColumn="0"/>
-            </w:pPr>
-            <w:r>
-              <w:t>Tag = 1-31, Monat = 1-12, Jahr = 2000-2100</w:t>
-            </w:r>
-            <w:r>
-              <w:t xml:space="preserve">, startdatum &lt; </w:t>
+          </w:p>
+          <w:p>
+            <w:pPr>
+              <w:cnfStyle w:val="000000000000" w:firstRow="0" w:lastRow="0" w:firstColumn="0" w:lastColumn="0" w:oddVBand="0" w:evenVBand="0" w:oddHBand="0" w:evenHBand="0" w:firstRowFirstColumn="0" w:firstRowLastColumn="0" w:lastRowFirstColumn="0" w:lastRowLastColumn="0"/>
+            </w:pPr>
+            <w:r>
+              <w:t xml:space="preserve">startdatum &lt; </w:t>
             </w:r>
             <w:r>
               <w:t>enddatum</w:t>
@@ -4364,10 +4304,7 @@
               <w:cnfStyle w:val="000000000000" w:firstRow="0" w:lastRow="0" w:firstColumn="0" w:lastColumn="0" w:oddVBand="0" w:evenVBand="0" w:oddHBand="0" w:evenHBand="0" w:firstRowFirstColumn="0" w:firstRowLastColumn="0" w:lastRowFirstColumn="0" w:lastRowLastColumn="0"/>
             </w:pPr>
             <w:r>
-              <w:t>Tag = 1-31, Monat = 1-12, Jahr = 2000-2100</w:t>
-            </w:r>
-            <w:r>
-              <w:t>, enddatum &gt; startdatum</w:t>
+              <w:t>enddatum &gt; startdatum</w:t>
             </w:r>
           </w:p>
           <w:p>
@@ -4437,7 +4374,10 @@
               <w:cnfStyle w:val="000000100000" w:firstRow="0" w:lastRow="0" w:firstColumn="0" w:lastColumn="0" w:oddVBand="0" w:evenVBand="0" w:oddHBand="1" w:evenHBand="0" w:firstRowFirstColumn="0" w:firstRowLastColumn="0" w:lastRowFirstColumn="0" w:lastRowLastColumn="0"/>
             </w:pPr>
             <w:r>
-              <w:t>betragR</w:t>
+              <w:t>betrag</w:t>
+            </w:r>
+            <w:r>
+              <w:t>rechnung</w:t>
             </w:r>
           </w:p>
         </w:tc>
@@ -4454,9 +4394,6 @@
             <w:pPr>
               <w:cnfStyle w:val="000000100000" w:firstRow="0" w:lastRow="0" w:firstColumn="0" w:lastColumn="0" w:oddVBand="0" w:evenVBand="0" w:oddHBand="1" w:evenHBand="0" w:firstRowFirstColumn="0" w:firstRowLastColumn="0" w:lastRowFirstColumn="0" w:lastRowLastColumn="0"/>
             </w:pPr>
-            <w:r>
-              <w:t>Tag = 1-31, Monat = 1-12, Jahr = 2000-2100</w:t>
-            </w:r>
           </w:p>
         </w:tc>
       </w:tr>
@@ -4500,7 +4437,10 @@
               <w:cnfStyle w:val="000000000000" w:firstRow="0" w:lastRow="0" w:firstColumn="0" w:lastColumn="0" w:oddVBand="0" w:evenVBand="0" w:oddHBand="0" w:evenHBand="0" w:firstRowFirstColumn="0" w:firstRowLastColumn="0" w:lastRowFirstColumn="0" w:lastRowLastColumn="0"/>
             </w:pPr>
             <w:r>
-              <w:t>betragA</w:t>
+              <w:t>betrag</w:t>
+            </w:r>
+            <w:r>
+              <w:t>anzahlung</w:t>
             </w:r>
           </w:p>
           <w:p>
@@ -4525,9 +4465,6 @@
             <w:pPr>
               <w:cnfStyle w:val="000000000000" w:firstRow="0" w:lastRow="0" w:firstColumn="0" w:lastColumn="0" w:oddVBand="0" w:evenVBand="0" w:oddHBand="0" w:evenHBand="0" w:firstRowFirstColumn="0" w:firstRowLastColumn="0" w:lastRowFirstColumn="0" w:lastRowLastColumn="0"/>
             </w:pPr>
-            <w:r>
-              <w:t>Tag = 1-31, Monat = 1-12, Jahr = 2000-2100</w:t>
-            </w:r>
           </w:p>
           <w:p>
             <w:pPr>
@@ -4611,7 +4548,13 @@
               <w:cnfStyle w:val="000000100000" w:firstRow="0" w:lastRow="0" w:firstColumn="0" w:lastColumn="0" w:oddVBand="0" w:evenVBand="0" w:oddHBand="1" w:evenHBand="0" w:firstRowFirstColumn="0" w:firstRowLastColumn="0" w:lastRowFirstColumn="0" w:lastRowLastColumn="0"/>
             </w:pPr>
             <w:r>
-              <w:t>darf höchstens 255 Zeichen lang sein</w:t>
+              <w:t>darf höchstens 25</w:t>
+            </w:r>
+            <w:r>
+              <w:t>0</w:t>
+            </w:r>
+            <w:r>
+              <w:t xml:space="preserve"> Zeichen lang sein</w:t>
             </w:r>
           </w:p>
           <w:p>
@@ -4626,9 +4569,6 @@
             <w:pPr>
               <w:cnfStyle w:val="000000100000" w:firstRow="0" w:lastRow="0" w:firstColumn="0" w:lastColumn="0" w:oddVBand="0" w:evenVBand="0" w:oddHBand="1" w:evenHBand="0" w:firstRowFirstColumn="0" w:firstRowLastColumn="0" w:lastRowFirstColumn="0" w:lastRowLastColumn="0"/>
             </w:pPr>
-            <w:r>
-              <w:t>Tag = 1-31, Monat = 1-12, Jahr = 2000-2100</w:t>
-            </w:r>
           </w:p>
         </w:tc>
       </w:tr>
@@ -4643,7 +4583,16 @@
           </w:tcPr>
           <w:p>
             <w:r>
-              <w:t>ausgestattet_mit</w:t>
+              <w:t>A</w:t>
+            </w:r>
+            <w:r>
+              <w:t>usgestattet</w:t>
+            </w:r>
+            <w:r>
+              <w:t>M</w:t>
+            </w:r>
+            <w:r>
+              <w:t>it</w:t>
             </w:r>
           </w:p>
         </w:tc>
@@ -4689,18 +4638,6 @@
             </w:pPr>
             <w:r>
               <w:t>ON_DELETE_CASCADE</w:t>
-            </w:r>
-            <w:r>
-              <w:t xml:space="preserve">, </w:t>
-            </w:r>
-            <w:r>
-              <w:t xml:space="preserve">muss zwischen 2 und 30 </w:t>
-            </w:r>
-            <w:r>
-              <w:t>Buchstaben</w:t>
-            </w:r>
-            <w:r>
-              <w:t xml:space="preserve"> lang sein</w:t>
             </w:r>
           </w:p>
         </w:tc>
@@ -4717,7 +4654,16 @@
           </w:tcPr>
           <w:p>
             <w:r>
-              <w:t>nahe_von</w:t>
+              <w:t>N</w:t>
+            </w:r>
+            <w:r>
+              <w:t>ahe</w:t>
+            </w:r>
+            <w:r>
+              <w:t>V</w:t>
+            </w:r>
+            <w:r>
+              <w:t>on</w:t>
             </w:r>
           </w:p>
         </w:tc>
@@ -4759,16 +4705,7 @@
               <w:cnfStyle w:val="000000100000" w:firstRow="0" w:lastRow="0" w:firstColumn="0" w:lastColumn="0" w:oddVBand="0" w:evenVBand="0" w:oddHBand="1" w:evenHBand="0" w:firstRowFirstColumn="0" w:firstRowLastColumn="0" w:lastRowFirstColumn="0" w:lastRowLastColumn="0"/>
             </w:pPr>
             <w:r>
-              <w:t xml:space="preserve">ON_DELETE_CASCADE, </w:t>
-            </w:r>
-            <w:r>
-              <w:t xml:space="preserve">muss zwischen 2 und 30 </w:t>
-            </w:r>
-            <w:r>
-              <w:t>Buchstaben</w:t>
-            </w:r>
-            <w:r>
-              <w:t xml:space="preserve"> lang sein</w:t>
+              <w:t>ON_DELETE_CASCADE</w:t>
             </w:r>
           </w:p>
           <w:p>
@@ -5350,12 +5287,10 @@
         </w:trPr>
         <w:tc>
           <w:tcPr>
+            <w:cnfStyle w:val="001000000000" w:firstRow="0" w:lastRow="0" w:firstColumn="1" w:lastColumn="0" w:oddVBand="0" w:evenVBand="0" w:oddHBand="0" w:evenHBand="0" w:firstRowFirstColumn="0" w:firstRowLastColumn="0" w:lastRowFirstColumn="0" w:lastRowLastColumn="0"/>
             <w:tcW w:w="2638" w:type="dxa"/>
           </w:tcPr>
           <w:p>
-            <w:pPr>
-              <w:cnfStyle w:val="001000000000" w:firstRow="0" w:lastRow="0" w:firstColumn="1" w:lastColumn="0" w:oddVBand="0" w:evenVBand="0" w:oddHBand="0" w:evenHBand="0" w:firstRowFirstColumn="0" w:firstRowLastColumn="0" w:lastRowFirstColumn="0" w:lastRowLastColumn="0"/>
-            </w:pPr>
             <w:r>
               <w:t>ausgestattet_mit</w:t>
             </w:r>
@@ -5366,6 +5301,9 @@
             <w:tcW w:w="2005" w:type="dxa"/>
           </w:tcPr>
           <w:p>
+            <w:pPr>
+              <w:cnfStyle w:val="000000000000" w:firstRow="0" w:lastRow="0" w:firstColumn="0" w:lastColumn="0" w:oddVBand="0" w:evenVBand="0" w:oddHBand="0" w:evenHBand="0" w:firstRowFirstColumn="0" w:firstRowLastColumn="0" w:lastRowFirstColumn="0" w:lastRowLastColumn="0"/>
+            </w:pPr>
             <w:r>
               <w:t>r</w:t>
             </w:r>
@@ -5376,6 +5314,9 @@
             <w:tcW w:w="2005" w:type="dxa"/>
           </w:tcPr>
           <w:p>
+            <w:pPr>
+              <w:cnfStyle w:val="000000000000" w:firstRow="0" w:lastRow="0" w:firstColumn="0" w:lastColumn="0" w:oddVBand="0" w:evenVBand="0" w:oddHBand="0" w:evenHBand="0" w:firstRowFirstColumn="0" w:firstRowLastColumn="0" w:lastRowFirstColumn="0" w:lastRowLastColumn="0"/>
+            </w:pPr>
             <w:r>
               <w:t>r</w:t>
             </w:r>
@@ -6084,7 +6025,7 @@
   <w:style w:type="paragraph" w:default="1" w:styleId="Standard">
     <w:name w:val="Normal"/>
     <w:qFormat/>
-    <w:rsid w:val="00AC16F5"/>
+    <w:rsid w:val="008F2D69"/>
   </w:style>
   <w:style w:type="character" w:default="1" w:styleId="Absatz-Standardschriftart">
     <w:name w:val="Default Paragraph Font"/>

</xml_diff>